<commit_message>
Fixing commit issues of the large file
</commit_message>
<xml_diff>
--- a/Individual assignment.docx
+++ b/Individual assignment.docx
@@ -608,7 +608,7 @@
                 <w:noProof/>
                 <w:webHidden/>
               </w:rPr>
-              <w:t>6</w:t>
+              <w:t>4</w:t>
             </w:r>
             <w:r>
               <w:rPr>
@@ -681,7 +681,7 @@
                 <w:noProof/>
                 <w:webHidden/>
               </w:rPr>
-              <w:t>8</w:t>
+              <w:t>6</w:t>
             </w:r>
             <w:r>
               <w:rPr>
@@ -754,7 +754,7 @@
                 <w:noProof/>
                 <w:webHidden/>
               </w:rPr>
-              <w:t>10</w:t>
+              <w:t>8</w:t>
             </w:r>
             <w:r>
               <w:rPr>
@@ -827,7 +827,7 @@
                 <w:noProof/>
                 <w:webHidden/>
               </w:rPr>
-              <w:t>10</w:t>
+              <w:t>9</w:t>
             </w:r>
             <w:r>
               <w:rPr>
@@ -900,7 +900,7 @@
                 <w:noProof/>
                 <w:webHidden/>
               </w:rPr>
-              <w:t>10</w:t>
+              <w:t>9</w:t>
             </w:r>
             <w:r>
               <w:rPr>
@@ -973,7 +973,7 @@
                 <w:noProof/>
                 <w:webHidden/>
               </w:rPr>
-              <w:t>12</w:t>
+              <w:t>10</w:t>
             </w:r>
             <w:r>
               <w:rPr>
@@ -1046,7 +1046,7 @@
                 <w:noProof/>
                 <w:webHidden/>
               </w:rPr>
-              <w:t>13</w:t>
+              <w:t>11</w:t>
             </w:r>
             <w:r>
               <w:rPr>
@@ -1119,7 +1119,7 @@
                 <w:noProof/>
                 <w:webHidden/>
               </w:rPr>
-              <w:t>13</w:t>
+              <w:t>11</w:t>
             </w:r>
             <w:r>
               <w:rPr>
@@ -3794,15 +3794,47 @@
         </w:rPr>
         <w:t xml:space="preserve">effects as with the general data, except that we don’t attribute any of the effects to the breakfast habits (see </w:t>
       </w:r>
-      <w:hyperlink w:anchor="_Appendix_3_-" w:history="1">
-        <w:r>
-          <w:rPr>
-            <w:rStyle w:val="Hyperlink"/>
-            <w:rFonts w:ascii="Book Antiqua" w:hAnsi="Book Antiqua" w:cs="Courier New"/>
-          </w:rPr>
-          <w:t>Appendix 3</w:t>
-        </w:r>
-      </w:hyperlink>
+      <w:r>
+        <w:rPr>
+          <w:rFonts w:ascii="Book Antiqua" w:hAnsi="Book Antiqua" w:cs="Courier New"/>
+          <w:color w:val="000000"/>
+        </w:rPr>
+        <w:fldChar w:fldCharType="begin"/>
+      </w:r>
+      <w:r>
+        <w:rPr>
+          <w:rFonts w:ascii="Book Antiqua" w:hAnsi="Book Antiqua" w:cs="Courier New"/>
+          <w:color w:val="000000"/>
+        </w:rPr>
+        <w:instrText>HYPERLINK  \l "_Appendix_3_-"</w:instrText>
+      </w:r>
+      <w:r>
+        <w:rPr>
+          <w:rFonts w:ascii="Book Antiqua" w:hAnsi="Book Antiqua" w:cs="Courier New"/>
+          <w:color w:val="000000"/>
+        </w:rPr>
+      </w:r>
+      <w:r>
+        <w:rPr>
+          <w:rFonts w:ascii="Book Antiqua" w:hAnsi="Book Antiqua" w:cs="Courier New"/>
+          <w:color w:val="000000"/>
+        </w:rPr>
+        <w:fldChar w:fldCharType="separate"/>
+      </w:r>
+      <w:r>
+        <w:rPr>
+          <w:rStyle w:val="Hyperlink"/>
+          <w:rFonts w:ascii="Book Antiqua" w:hAnsi="Book Antiqua" w:cs="Courier New"/>
+        </w:rPr>
+        <w:t>Appendix 3</w:t>
+      </w:r>
+      <w:r>
+        <w:rPr>
+          <w:rFonts w:ascii="Book Antiqua" w:hAnsi="Book Antiqua" w:cs="Courier New"/>
+          <w:color w:val="000000"/>
+        </w:rPr>
+        <w:fldChar w:fldCharType="end"/>
+      </w:r>
       <w:r>
         <w:rPr>
           <w:rFonts w:ascii="Book Antiqua" w:hAnsi="Book Antiqua" w:cs="Courier New"/>
@@ -3852,15 +3884,47 @@
         </w:rPr>
         <w:t xml:space="preserve">. The results of the baseline model are available in </w:t>
       </w:r>
-      <w:hyperlink w:anchor="_Appendix_4_–" w:history="1">
-        <w:r>
-          <w:rPr>
-            <w:rStyle w:val="Hyperlink"/>
-            <w:rFonts w:ascii="Book Antiqua" w:hAnsi="Book Antiqua" w:cs="Courier New"/>
-          </w:rPr>
-          <w:t>Appendix 4</w:t>
-        </w:r>
-      </w:hyperlink>
+      <w:r>
+        <w:rPr>
+          <w:rFonts w:ascii="Book Antiqua" w:hAnsi="Book Antiqua" w:cs="Courier New"/>
+          <w:color w:val="000000"/>
+        </w:rPr>
+        <w:fldChar w:fldCharType="begin"/>
+      </w:r>
+      <w:r>
+        <w:rPr>
+          <w:rFonts w:ascii="Book Antiqua" w:hAnsi="Book Antiqua" w:cs="Courier New"/>
+          <w:color w:val="000000"/>
+        </w:rPr>
+        <w:instrText>HYPERLINK  \l "_Appendix_4_–"</w:instrText>
+      </w:r>
+      <w:r>
+        <w:rPr>
+          <w:rFonts w:ascii="Book Antiqua" w:hAnsi="Book Antiqua" w:cs="Courier New"/>
+          <w:color w:val="000000"/>
+        </w:rPr>
+      </w:r>
+      <w:r>
+        <w:rPr>
+          <w:rFonts w:ascii="Book Antiqua" w:hAnsi="Book Antiqua" w:cs="Courier New"/>
+          <w:color w:val="000000"/>
+        </w:rPr>
+        <w:fldChar w:fldCharType="separate"/>
+      </w:r>
+      <w:r>
+        <w:rPr>
+          <w:rStyle w:val="Hyperlink"/>
+          <w:rFonts w:ascii="Book Antiqua" w:hAnsi="Book Antiqua" w:cs="Courier New"/>
+        </w:rPr>
+        <w:t>Appendix 4</w:t>
+      </w:r>
+      <w:r>
+        <w:rPr>
+          <w:rFonts w:ascii="Book Antiqua" w:hAnsi="Book Antiqua" w:cs="Courier New"/>
+          <w:color w:val="000000"/>
+        </w:rPr>
+        <w:fldChar w:fldCharType="end"/>
+      </w:r>
       <w:r>
         <w:rPr>
           <w:rFonts w:ascii="Book Antiqua" w:hAnsi="Book Antiqua" w:cs="Courier New"/>
@@ -5288,15 +5352,55 @@
         </w:rPr>
         <w:t xml:space="preserve">. (2022, June 3). Centers for Disease Control and Prevention. </w:t>
       </w:r>
-      <w:hyperlink r:id="rId8" w:history="1">
-        <w:r>
-          <w:rPr>
-            <w:rStyle w:val="Hyperlink"/>
-            <w:rFonts w:ascii="Book Antiqua" w:eastAsiaTheme="majorEastAsia" w:hAnsi="Book Antiqua"/>
-          </w:rPr>
-          <w:t>https://www.cdc.gov/healthyweight/assessing/bmi/adult_bmi/index.html</w:t>
-        </w:r>
-      </w:hyperlink>
+      <w:r>
+        <w:rPr>
+          <w:rStyle w:val="url"/>
+          <w:rFonts w:ascii="Book Antiqua" w:eastAsiaTheme="majorEastAsia" w:hAnsi="Book Antiqua"/>
+        </w:rPr>
+        <w:fldChar w:fldCharType="begin"/>
+      </w:r>
+      <w:r>
+        <w:rPr>
+          <w:rStyle w:val="url"/>
+          <w:rFonts w:ascii="Book Antiqua" w:eastAsiaTheme="majorEastAsia" w:hAnsi="Book Antiqua"/>
+        </w:rPr>
+        <w:instrText>HYPERLINK "</w:instrText>
+      </w:r>
+      <w:r>
+        <w:rPr>
+          <w:rStyle w:val="url"/>
+          <w:rFonts w:ascii="Book Antiqua" w:eastAsiaTheme="majorEastAsia" w:hAnsi="Book Antiqua"/>
+        </w:rPr>
+        <w:instrText>https://www.cdc.gov/healthyweight/assessing/bmi/adult_bmi/index.html</w:instrText>
+      </w:r>
+      <w:r>
+        <w:rPr>
+          <w:rStyle w:val="url"/>
+          <w:rFonts w:ascii="Book Antiqua" w:eastAsiaTheme="majorEastAsia" w:hAnsi="Book Antiqua"/>
+        </w:rPr>
+        <w:instrText>"</w:instrText>
+      </w:r>
+      <w:r>
+        <w:rPr>
+          <w:rStyle w:val="url"/>
+          <w:rFonts w:ascii="Book Antiqua" w:eastAsiaTheme="majorEastAsia" w:hAnsi="Book Antiqua"/>
+        </w:rPr>
+        <w:fldChar w:fldCharType="separate"/>
+      </w:r>
+      <w:r>
+        <w:rPr>
+          <w:rStyle w:val="Hyperlink"/>
+          <w:rFonts w:ascii="Book Antiqua" w:eastAsiaTheme="majorEastAsia" w:hAnsi="Book Antiqua"/>
+        </w:rPr>
+        <w:t>https://www.cdc.gov/healthyweight/assessing/bmi/adult_bmi/index.html</w:t>
+      </w:r>
+      <w:r>
+        <w:rPr>
+          <w:rStyle w:val="url"/>
+          <w:rFonts w:ascii="Book Antiqua" w:eastAsiaTheme="majorEastAsia" w:hAnsi="Book Antiqua"/>
+        </w:rPr>
+        <w:fldChar w:fldCharType="end"/>
+      </w:r>
     </w:p>
     <w:p>
       <w:pPr>
@@ -10813,7 +10917,7 @@
 </file>
 
 <file path=customXml/itemProps1.xml><?xml version="1.0" encoding="utf-8"?>
-<ds:datastoreItem xmlns:ds="http://schemas.openxmlformats.org/officeDocument/2006/customXml" ds:itemID="{51E6E41A-33FF-AC48-9B78-80F337F58585}">
+<ds:datastoreItem xmlns:ds="http://schemas.openxmlformats.org/officeDocument/2006/customXml" ds:itemID="{85674D7F-5D3C-F54F-8759-4D71F6211F32}">
   <ds:schemaRefs>
     <ds:schemaRef ds:uri="http://schemas.openxmlformats.org/officeDocument/2006/bibliography"/>
   </ds:schemaRefs>

</xml_diff>